<commit_message>
Apresentação com Requisitos atualizados
</commit_message>
<xml_diff>
--- a/Documentos/Requisitos de Projeto/Regras de Negócio.docx
+++ b/Documentos/Requisitos de Projeto/Regras de Negócio.docx
@@ -344,7 +344,23 @@
           <w:sz w:val="24"/>
           <w:szCs w:val="24"/>
         </w:rPr>
-        <w:t>Todo cadastro de endereços associados a clientes deve ser composto dos seguintes dados: Tipo de residência (Casa, Apartamento etc.), Tipo Logradouro, Logradouro, Número, Bairro, CEP, Cidade</w:t>
+        <w:t>Todo cadastro de endereços associados a clientes deve ser composto dos seguintes dados:</w:t>
+      </w:r>
+      <w:r>
+        <w:rPr>
+          <w:rFonts w:ascii="Arial" w:hAnsi="Arial" w:cs="Arial"/>
+          <w:sz w:val="24"/>
+          <w:szCs w:val="24"/>
+        </w:rPr>
+        <w:t xml:space="preserve"> </w:t>
+      </w:r>
+      <w:r>
+        <w:rPr>
+          <w:rFonts w:ascii="Arial" w:hAnsi="Arial" w:cs="Arial"/>
+          <w:sz w:val="24"/>
+          <w:szCs w:val="24"/>
+        </w:rPr>
+        <w:t>Logradouro, Número, Bairro, CEP, Cidade</w:t>
       </w:r>
       <w:r>
         <w:rPr>
@@ -1159,43 +1175,7 @@
           <w:sz w:val="24"/>
           <w:szCs w:val="24"/>
         </w:rPr>
-        <w:t xml:space="preserve">Um cupom de troca deve ser gerado quando uma compra for paga com outros cupons em que o valor supere o valor da compra. </w:t>
-      </w:r>
-      <w:proofErr w:type="spellStart"/>
-      <w:r>
-        <w:rPr>
-          <w:rFonts w:ascii="Arial" w:hAnsi="Arial" w:cs="Arial"/>
-          <w:sz w:val="24"/>
-          <w:szCs w:val="24"/>
-        </w:rPr>
-        <w:t>Obs</w:t>
-      </w:r>
-      <w:proofErr w:type="spellEnd"/>
-      <w:r>
-        <w:rPr>
-          <w:rFonts w:ascii="Arial" w:hAnsi="Arial" w:cs="Arial"/>
-          <w:sz w:val="24"/>
-          <w:szCs w:val="24"/>
-        </w:rPr>
-        <w:t xml:space="preserve">: O sistema não deve possibilitar o uso de cupons que supere a compra desnecessariamente, </w:t>
-      </w:r>
-      <w:proofErr w:type="spellStart"/>
-      <w:r>
-        <w:rPr>
-          <w:rFonts w:ascii="Arial" w:hAnsi="Arial" w:cs="Arial"/>
-          <w:sz w:val="24"/>
-          <w:szCs w:val="24"/>
-        </w:rPr>
-        <w:t>ex</w:t>
-      </w:r>
-      <w:proofErr w:type="spellEnd"/>
-      <w:r>
-        <w:rPr>
-          <w:rFonts w:ascii="Arial" w:hAnsi="Arial" w:cs="Arial"/>
-          <w:sz w:val="24"/>
-          <w:szCs w:val="24"/>
-        </w:rPr>
-        <w:t>: a venda tem valor total de R$ 50,00 e o cliente possui três cupons, um com valor de R$ 20,00, outro com valor de R$ 40,00 e um terceiro com valor de R$ 35,00 o sistema não deve possibilitar o uso dos três cupons nesta compra, deve ser aceito apenas dois cupons e consequentemente gerar um cupom com a diferença de R$ 5,00, ou R$ 10,00 ou R$ 25,00.</w:t>
+        <w:t>Um cupom de troca deve ser gerado quando uma compra for paga com outros cupons em que o valor supere o valor da compra. Obs: O sistema não deve possibilitar o uso de cupons que supere a compra desnecessariamente, ex: a venda tem valor total de R$ 50,00 e o cliente possui três cupons, um com valor de R$ 20,00, outro com valor de R$ 40,00 e um terceiro com valor de R$ 35,00 o sistema não deve possibilitar o uso dos três cupons nesta compra, deve ser aceito apenas dois cupons e consequentemente gerar um cupom com a diferença de R$ 5,00, ou R$ 10,00 ou R$ 25,00.</w:t>
       </w:r>
     </w:p>
     <w:p>
@@ -1945,7 +1925,15 @@
           <w:sz w:val="24"/>
           <w:szCs w:val="24"/>
         </w:rPr>
-        <w:t>RN0061</w:t>
+        <w:t>RN00</w:t>
+      </w:r>
+      <w:r>
+        <w:rPr>
+          <w:rFonts w:ascii="Arial" w:hAnsi="Arial" w:cs="Arial"/>
+          <w:sz w:val="24"/>
+          <w:szCs w:val="24"/>
+        </w:rPr>
+        <w:t>52</w:t>
       </w:r>
       <w:r>
         <w:rPr>
@@ -2039,15 +2027,23 @@
           <w:sz w:val="24"/>
           <w:szCs w:val="24"/>
         </w:rPr>
-        <w:t>RNF006</w:t>
-      </w:r>
-      <w:r>
-        <w:rPr>
-          <w:rFonts w:ascii="Arial" w:hAnsi="Arial" w:cs="Arial"/>
-          <w:sz w:val="24"/>
-          <w:szCs w:val="24"/>
-        </w:rPr>
-        <w:t xml:space="preserve">2 - </w:t>
+        <w:t>RNF00</w:t>
+      </w:r>
+      <w:r>
+        <w:rPr>
+          <w:rFonts w:ascii="Arial" w:hAnsi="Arial" w:cs="Arial"/>
+          <w:sz w:val="24"/>
+          <w:szCs w:val="24"/>
+        </w:rPr>
+        <w:t>53</w:t>
+      </w:r>
+      <w:r>
+        <w:rPr>
+          <w:rFonts w:ascii="Arial" w:hAnsi="Arial" w:cs="Arial"/>
+          <w:sz w:val="24"/>
+          <w:szCs w:val="24"/>
+        </w:rPr>
+        <w:t xml:space="preserve"> - </w:t>
       </w:r>
       <w:r>
         <w:rPr>

</xml_diff>

<commit_message>
Cliente inject em login bean
</commit_message>
<xml_diff>
--- a/Documentos/Requisitos de Projeto/Regras de Negócio.docx
+++ b/Documentos/Requisitos de Projeto/Regras de Negócio.docx
@@ -1175,7 +1175,43 @@
           <w:sz w:val="24"/>
           <w:szCs w:val="24"/>
         </w:rPr>
-        <w:t>Um cupom de troca deve ser gerado quando uma compra for paga com outros cupons em que o valor supere o valor da compra. Obs: O sistema não deve possibilitar o uso de cupons que supere a compra desnecessariamente, ex: a venda tem valor total de R$ 50,00 e o cliente possui três cupons, um com valor de R$ 20,00, outro com valor de R$ 40,00 e um terceiro com valor de R$ 35,00 o sistema não deve possibilitar o uso dos três cupons nesta compra, deve ser aceito apenas dois cupons e consequentemente gerar um cupom com a diferença de R$ 5,00, ou R$ 10,00 ou R$ 25,00.</w:t>
+        <w:t xml:space="preserve">Um cupom de troca deve ser gerado quando uma compra for paga com outros cupons em que o valor supere o valor da compra. </w:t>
+      </w:r>
+      <w:proofErr w:type="spellStart"/>
+      <w:r>
+        <w:rPr>
+          <w:rFonts w:ascii="Arial" w:hAnsi="Arial" w:cs="Arial"/>
+          <w:sz w:val="24"/>
+          <w:szCs w:val="24"/>
+        </w:rPr>
+        <w:t>Obs</w:t>
+      </w:r>
+      <w:proofErr w:type="spellEnd"/>
+      <w:r>
+        <w:rPr>
+          <w:rFonts w:ascii="Arial" w:hAnsi="Arial" w:cs="Arial"/>
+          <w:sz w:val="24"/>
+          <w:szCs w:val="24"/>
+        </w:rPr>
+        <w:t xml:space="preserve">: O sistema não deve possibilitar o uso de cupons que supere a compra desnecessariamente, </w:t>
+      </w:r>
+      <w:proofErr w:type="spellStart"/>
+      <w:r>
+        <w:rPr>
+          <w:rFonts w:ascii="Arial" w:hAnsi="Arial" w:cs="Arial"/>
+          <w:sz w:val="24"/>
+          <w:szCs w:val="24"/>
+        </w:rPr>
+        <w:t>ex</w:t>
+      </w:r>
+      <w:proofErr w:type="spellEnd"/>
+      <w:r>
+        <w:rPr>
+          <w:rFonts w:ascii="Arial" w:hAnsi="Arial" w:cs="Arial"/>
+          <w:sz w:val="24"/>
+          <w:szCs w:val="24"/>
+        </w:rPr>
+        <w:t>: a venda tem valor total de R$ 50,00 e o cliente possui três cupons, um com valor de R$ 20,00, outro com valor de R$ 40,00 e um terceiro com valor de R$ 35,00 o sistema não deve possibilitar o uso dos três cupons nesta compra, deve ser aceito apenas dois cupons e consequentemente gerar um cupom com a diferença de R$ 5,00, ou R$ 10,00 ou R$ 25,00.</w:t>
       </w:r>
     </w:p>
     <w:p>
@@ -2027,7 +2063,7 @@
           <w:sz w:val="24"/>
           <w:szCs w:val="24"/>
         </w:rPr>
-        <w:t>RNF00</w:t>
+        <w:t>RN00</w:t>
       </w:r>
       <w:r>
         <w:rPr>

</xml_diff>

<commit_message>
Add Documento de Visão do Projeto
</commit_message>
<xml_diff>
--- a/Documentos/Requisitos de Projeto/Regras de Negócio.docx
+++ b/Documentos/Requisitos de Projeto/Regras de Negócio.docx
@@ -1,6 +1,6 @@
 
 <file path=word/document.xml><?xml version="1.0" encoding="utf-8"?>
-<w:document xmlns:wpc="http://schemas.microsoft.com/office/word/2010/wordprocessingCanvas" xmlns:cx="http://schemas.microsoft.com/office/drawing/2014/chartex" xmlns:cx1="http://schemas.microsoft.com/office/drawing/2015/9/8/chartex" xmlns:cx2="http://schemas.microsoft.com/office/drawing/2015/10/21/chartex" xmlns:cx3="http://schemas.microsoft.com/office/drawing/2016/5/9/chartex" xmlns:cx4="http://schemas.microsoft.com/office/drawing/2016/5/10/chartex" xmlns:cx5="http://schemas.microsoft.com/office/drawing/2016/5/11/chartex" xmlns:cx6="http://schemas.microsoft.com/office/drawing/2016/5/12/chartex" xmlns:cx7="http://schemas.microsoft.com/office/drawing/2016/5/13/chartex" xmlns:cx8="http://schemas.microsoft.com/office/drawing/2016/5/14/chartex" xmlns:mc="http://schemas.openxmlformats.org/markup-compatibility/2006" xmlns:aink="http://schemas.microsoft.com/office/drawing/2016/ink" xmlns:am3d="http://schemas.microsoft.com/office/drawing/2017/model3d" xmlns:o="urn:schemas-microsoft-com:office:office" xmlns:r="http://schemas.openxmlformats.org/officeDocument/2006/relationships" xmlns:m="http://schemas.openxmlformats.org/officeDocument/2006/math" xmlns:v="urn:schemas-microsoft-com:vml" xmlns:wp14="http://schemas.microsoft.com/office/word/2010/wordprocessingDrawing" xmlns:wp="http://schemas.openxmlformats.org/drawingml/2006/wordprocessingDrawing" xmlns:w10="urn:schemas-microsoft-com:office:word" xmlns:w="http://schemas.openxmlformats.org/wordprocessingml/2006/main" xmlns:w14="http://schemas.microsoft.com/office/word/2010/wordml" xmlns:w15="http://schemas.microsoft.com/office/word/2012/wordml" xmlns:w16cex="http://schemas.microsoft.com/office/word/2018/wordml/cex" xmlns:w16cid="http://schemas.microsoft.com/office/word/2016/wordml/cid" xmlns:w16="http://schemas.microsoft.com/office/word/2018/wordml" xmlns:w16se="http://schemas.microsoft.com/office/word/2015/wordml/symex" xmlns:wpg="http://schemas.microsoft.com/office/word/2010/wordprocessingGroup" xmlns:wpi="http://schemas.microsoft.com/office/word/2010/wordprocessingInk" xmlns:wne="http://schemas.microsoft.com/office/word/2006/wordml" xmlns:wps="http://schemas.microsoft.com/office/word/2010/wordprocessingShape" mc:Ignorable="w14 w15 w16se w16cid w16 w16cex wp14">
+<w:document xmlns:wpc="http://schemas.microsoft.com/office/word/2010/wordprocessingCanvas" xmlns:cx="http://schemas.microsoft.com/office/drawing/2014/chartex" xmlns:cx1="http://schemas.microsoft.com/office/drawing/2015/9/8/chartex" xmlns:cx2="http://schemas.microsoft.com/office/drawing/2015/10/21/chartex" xmlns:cx3="http://schemas.microsoft.com/office/drawing/2016/5/9/chartex" xmlns:cx4="http://schemas.microsoft.com/office/drawing/2016/5/10/chartex" xmlns:cx5="http://schemas.microsoft.com/office/drawing/2016/5/11/chartex" xmlns:cx6="http://schemas.microsoft.com/office/drawing/2016/5/12/chartex" xmlns:cx7="http://schemas.microsoft.com/office/drawing/2016/5/13/chartex" xmlns:cx8="http://schemas.microsoft.com/office/drawing/2016/5/14/chartex" xmlns:mc="http://schemas.openxmlformats.org/markup-compatibility/2006" xmlns:aink="http://schemas.microsoft.com/office/drawing/2016/ink" xmlns:am3d="http://schemas.microsoft.com/office/drawing/2017/model3d" xmlns:o="urn:schemas-microsoft-com:office:office" xmlns:r="http://schemas.openxmlformats.org/officeDocument/2006/relationships" xmlns:m="http://schemas.openxmlformats.org/officeDocument/2006/math" xmlns:v="urn:schemas-microsoft-com:vml" xmlns:wp14="http://schemas.microsoft.com/office/word/2010/wordprocessingDrawing" xmlns:wp="http://schemas.openxmlformats.org/drawingml/2006/wordprocessingDrawing" xmlns:w10="urn:schemas-microsoft-com:office:word" xmlns:w="http://schemas.openxmlformats.org/wordprocessingml/2006/main" xmlns:w14="http://schemas.microsoft.com/office/word/2010/wordml" xmlns:w15="http://schemas.microsoft.com/office/word/2012/wordml" xmlns:w16cex="http://schemas.microsoft.com/office/word/2018/wordml/cex" xmlns:w16cid="http://schemas.microsoft.com/office/word/2016/wordml/cid" xmlns:w16="http://schemas.microsoft.com/office/word/2018/wordml" xmlns:w16sdtdh="http://schemas.microsoft.com/office/word/2020/wordml/sdtdatahash" xmlns:w16se="http://schemas.microsoft.com/office/word/2015/wordml/symex" xmlns:wpg="http://schemas.microsoft.com/office/word/2010/wordprocessingGroup" xmlns:wpi="http://schemas.microsoft.com/office/word/2010/wordprocessingInk" xmlns:wne="http://schemas.microsoft.com/office/word/2006/wordml" xmlns:wps="http://schemas.microsoft.com/office/word/2010/wordprocessingShape" mc:Ignorable="w14 w15 w16se w16cid w16 w16cex w16sdtdh wp14">
   <w:body>
     <w:p>
       <w:pPr>
@@ -127,6 +127,138 @@
     <w:p>
       <w:pPr>
         <w:pStyle w:val="PargrafodaLista"/>
+        <w:numPr>
+          <w:ilvl w:val="0"/>
+          <w:numId w:val="1"/>
+        </w:numPr>
+        <w:spacing w:line="360" w:lineRule="auto"/>
+        <w:jc w:val="both"/>
+        <w:rPr>
+          <w:rFonts w:ascii="Arial" w:hAnsi="Arial" w:cs="Arial"/>
+          <w:sz w:val="24"/>
+          <w:szCs w:val="24"/>
+        </w:rPr>
+      </w:pPr>
+      <w:r>
+        <w:rPr>
+          <w:rFonts w:ascii="Arial" w:hAnsi="Arial" w:cs="Arial"/>
+          <w:sz w:val="24"/>
+          <w:szCs w:val="24"/>
+        </w:rPr>
+        <w:t>RN0012</w:t>
+      </w:r>
+      <w:r>
+        <w:rPr>
+          <w:rFonts w:ascii="Arial" w:hAnsi="Arial" w:cs="Arial"/>
+          <w:sz w:val="24"/>
+          <w:szCs w:val="24"/>
+        </w:rPr>
+        <w:t xml:space="preserve"> - </w:t>
+      </w:r>
+      <w:r>
+        <w:rPr>
+          <w:rFonts w:ascii="Arial" w:hAnsi="Arial" w:cs="Arial"/>
+          <w:sz w:val="24"/>
+          <w:szCs w:val="24"/>
+        </w:rPr>
+        <w:t>Associação com categorias: Um Carta pode estar associado com mais de uma categoria.</w:t>
+      </w:r>
+    </w:p>
+    <w:p>
+      <w:pPr>
+        <w:pStyle w:val="PargrafodaLista"/>
+        <w:numPr>
+          <w:ilvl w:val="0"/>
+          <w:numId w:val="1"/>
+        </w:numPr>
+        <w:spacing w:line="360" w:lineRule="auto"/>
+        <w:jc w:val="both"/>
+        <w:rPr>
+          <w:rFonts w:ascii="Arial" w:hAnsi="Arial" w:cs="Arial"/>
+          <w:sz w:val="24"/>
+          <w:szCs w:val="24"/>
+        </w:rPr>
+      </w:pPr>
+      <w:r>
+        <w:rPr>
+          <w:rFonts w:ascii="Arial" w:hAnsi="Arial" w:cs="Arial"/>
+          <w:sz w:val="24"/>
+          <w:szCs w:val="24"/>
+        </w:rPr>
+        <w:t>RN0013</w:t>
+      </w:r>
+      <w:r>
+        <w:rPr>
+          <w:rFonts w:ascii="Arial" w:hAnsi="Arial" w:cs="Arial"/>
+          <w:sz w:val="24"/>
+          <w:szCs w:val="24"/>
+        </w:rPr>
+        <w:t xml:space="preserve"> - </w:t>
+      </w:r>
+      <w:r>
+        <w:rPr>
+          <w:rFonts w:ascii="Arial" w:hAnsi="Arial" w:cs="Arial"/>
+          <w:sz w:val="24"/>
+          <w:szCs w:val="24"/>
+        </w:rPr>
+        <w:t>Definindo valor de venda: Todo Carta após cadastrado deverá ser associado a um grupo de precificação onde o valor deverá ter como base a margem de lucro parametrizado para o grupo definido no cadastro do Carta.</w:t>
+      </w:r>
+    </w:p>
+    <w:p>
+      <w:pPr>
+        <w:pStyle w:val="PargrafodaLista"/>
+        <w:numPr>
+          <w:ilvl w:val="0"/>
+          <w:numId w:val="1"/>
+        </w:numPr>
+        <w:spacing w:line="360" w:lineRule="auto"/>
+        <w:jc w:val="both"/>
+        <w:rPr>
+          <w:rFonts w:ascii="Arial" w:hAnsi="Arial" w:cs="Arial"/>
+          <w:sz w:val="24"/>
+          <w:szCs w:val="24"/>
+        </w:rPr>
+      </w:pPr>
+      <w:r>
+        <w:rPr>
+          <w:rFonts w:ascii="Arial" w:hAnsi="Arial" w:cs="Arial"/>
+          <w:sz w:val="24"/>
+          <w:szCs w:val="24"/>
+        </w:rPr>
+        <w:t>RN0014</w:t>
+      </w:r>
+      <w:r>
+        <w:rPr>
+          <w:rFonts w:ascii="Arial" w:hAnsi="Arial" w:cs="Arial"/>
+          <w:sz w:val="24"/>
+          <w:szCs w:val="24"/>
+        </w:rPr>
+        <w:t xml:space="preserve"> - </w:t>
+      </w:r>
+      <w:r>
+        <w:rPr>
+          <w:rFonts w:ascii="Arial" w:hAnsi="Arial" w:cs="Arial"/>
+          <w:sz w:val="24"/>
+          <w:szCs w:val="24"/>
+        </w:rPr>
+        <w:t>Validar margem de lucro: Um Carta somente pode ter seu valor alterado se estiver dentro da margem de lucro definida pelo critério de grupo de precificação, dado pela sua raridade.</w:t>
+      </w:r>
+    </w:p>
+    <w:p>
+      <w:pPr>
+        <w:pStyle w:val="PargrafodaLista"/>
+        <w:spacing w:line="360" w:lineRule="auto"/>
+        <w:jc w:val="both"/>
+        <w:rPr>
+          <w:rFonts w:ascii="Arial" w:hAnsi="Arial" w:cs="Arial"/>
+          <w:sz w:val="24"/>
+          <w:szCs w:val="24"/>
+        </w:rPr>
+      </w:pPr>
+    </w:p>
+    <w:p>
+      <w:pPr>
+        <w:pStyle w:val="PargrafodaLista"/>
         <w:spacing w:line="360" w:lineRule="auto"/>
         <w:jc w:val="both"/>
         <w:rPr>
@@ -170,6 +302,7 @@
           <w:szCs w:val="24"/>
         </w:rPr>
       </w:pPr>
+      <w:bookmarkStart w:id="0" w:name="_Hlk72250075"/>
       <w:r>
         <w:rPr>
           <w:rFonts w:ascii="Arial" w:hAnsi="Arial" w:cs="Arial"/>
@@ -476,7 +609,16 @@
           <w:sz w:val="24"/>
           <w:szCs w:val="24"/>
         </w:rPr>
-        <w:t>Todo cartão de crédito associado a um cliente deverá ser composto pelos seguintes campos: Nº do Cartão, Nome impresso no Cartão, Bandeira do Cartão e Código de Segurança.</w:t>
+        <w:t xml:space="preserve">Todo cartão de crédito associado a um cliente deverá ser composto pelos seguintes </w:t>
+      </w:r>
+      <w:r>
+        <w:rPr>
+          <w:rFonts w:ascii="Arial" w:hAnsi="Arial" w:cs="Arial"/>
+          <w:sz w:val="24"/>
+          <w:szCs w:val="24"/>
+        </w:rPr>
+        <w:lastRenderedPageBreak/>
+        <w:t>campos: Nº do Cartão, Nome impresso no Cartão, Bandeira do Cartão e Código de Segurança.</w:t>
       </w:r>
     </w:p>
     <w:p>
@@ -612,16 +754,7 @@
           <w:sz w:val="24"/>
           <w:szCs w:val="24"/>
         </w:rPr>
-        <w:t xml:space="preserve">Para todo cliente cadastrado é obrigatório o cadastro dos seguintes dados: Gênero, </w:t>
-      </w:r>
-      <w:r>
-        <w:rPr>
-          <w:rFonts w:ascii="Arial" w:hAnsi="Arial" w:cs="Arial"/>
-          <w:sz w:val="24"/>
-          <w:szCs w:val="24"/>
-        </w:rPr>
-        <w:lastRenderedPageBreak/>
-        <w:t>Nome, Data de Nascimento, CPF, Telefone (deve ser composto pelo tipo, DDD e número), e-mail, senha, endereço residencial.</w:t>
+        <w:t>Para todo cliente cadastrado é obrigatório o cadastro dos seguintes dados: Gênero, Nome, Data de Nascimento, CPF, Telefone (deve ser composto pelo tipo, DDD e número), e-mail, senha, endereço residencial.</w:t>
       </w:r>
     </w:p>
     <w:p>
@@ -692,6 +825,7 @@
         <w:t xml:space="preserve"> com base no seu perfil de compra.</w:t>
       </w:r>
     </w:p>
+    <w:bookmarkEnd w:id="0"/>
     <w:p>
       <w:pPr>
         <w:pStyle w:val="PargrafodaLista"/>
@@ -756,6 +890,7 @@
           <w:szCs w:val="24"/>
         </w:rPr>
       </w:pPr>
+      <w:bookmarkStart w:id="1" w:name="_Hlk72250124"/>
       <w:r>
         <w:rPr>
           <w:rFonts w:ascii="Arial" w:hAnsi="Arial" w:cs="Arial"/>
@@ -988,6 +1123,7 @@
           <w:sz w:val="24"/>
           <w:szCs w:val="24"/>
         </w:rPr>
+        <w:lastRenderedPageBreak/>
         <w:t>RN0034</w:t>
       </w:r>
       <w:r>
@@ -1098,16 +1234,7 @@
           <w:sz w:val="24"/>
           <w:szCs w:val="24"/>
         </w:rPr>
-        <w:t xml:space="preserve"> Ao realizar pagamento utilizando cupons e cartões em conjunto, deve-se sempre considerar o valor máximo dos cupons. Somente neste caso é permitido que seja realizado um pagamento de um valor menor que R$ 10,00 no cartão. Exemplo: Uma compra de R$ 35,00 o cliente pode pagar R$ 30,00 </w:t>
-      </w:r>
-      <w:r>
-        <w:rPr>
-          <w:rFonts w:ascii="Arial" w:hAnsi="Arial" w:cs="Arial"/>
-          <w:sz w:val="24"/>
-          <w:szCs w:val="24"/>
-        </w:rPr>
-        <w:lastRenderedPageBreak/>
-        <w:t>utilizando cupons de troca ou cupons promocionais e pagar R$ 5,00 com cartão de crédito.</w:t>
+        <w:t xml:space="preserve"> Ao realizar pagamento utilizando cupons e cartões em conjunto, deve-se sempre considerar o valor máximo dos cupons. Somente neste caso é permitido que seja realizado um pagamento de um valor menor que R$ 10,00 no cartão. Exemplo: Uma compra de R$ 35,00 o cliente pode pagar R$ 30,00 utilizando cupons de troca ou cupons promocionais e pagar R$ 5,00 com cartão de crédito.</w:t>
       </w:r>
     </w:p>
     <w:p>
@@ -1539,7 +1666,6 @@
           <w:sz w:val="24"/>
           <w:szCs w:val="24"/>
         </w:rPr>
-        <w:lastRenderedPageBreak/>
         <w:t>RN0041</w:t>
       </w:r>
       <w:r>
@@ -1822,9 +1948,11 @@
           <w:sz w:val="24"/>
           <w:szCs w:val="24"/>
         </w:rPr>
+        <w:lastRenderedPageBreak/>
         <w:t xml:space="preserve">RNF0045 - Retirar item do carrinho: Toda vez que um item for desbloqueado todos os itens do mesmo produto deverão ser retirados do carrinho de compra que gerou o prazo de bloqueio. </w:t>
       </w:r>
     </w:p>
+    <w:bookmarkEnd w:id="1"/>
     <w:p>
       <w:pPr>
         <w:pStyle w:val="PargrafodaLista"/>
@@ -1871,6 +1999,7 @@
           <w:szCs w:val="24"/>
         </w:rPr>
       </w:pPr>
+      <w:bookmarkStart w:id="2" w:name="_Hlk72250256"/>
       <w:r>
         <w:rPr>
           <w:rFonts w:ascii="Arial" w:hAnsi="Arial" w:cs="Arial"/>
@@ -2106,6 +2235,7 @@
         <w:t>Não deve ser permitido que itens sejam registrados sem que uma data de entrada seja registrada.</w:t>
       </w:r>
     </w:p>
+    <w:bookmarkEnd w:id="2"/>
     <w:p/>
     <w:sectPr>
       <w:pgSz w:w="11906" w:h="16838"/>
@@ -2118,7 +2248,7 @@
 </file>
 
 <file path=word/numbering.xml><?xml version="1.0" encoding="utf-8"?>
-<w:numbering xmlns:wpc="http://schemas.microsoft.com/office/word/2010/wordprocessingCanvas" xmlns:cx="http://schemas.microsoft.com/office/drawing/2014/chartex" xmlns:cx1="http://schemas.microsoft.com/office/drawing/2015/9/8/chartex" xmlns:cx2="http://schemas.microsoft.com/office/drawing/2015/10/21/chartex" xmlns:cx3="http://schemas.microsoft.com/office/drawing/2016/5/9/chartex" xmlns:cx4="http://schemas.microsoft.com/office/drawing/2016/5/10/chartex" xmlns:cx5="http://schemas.microsoft.com/office/drawing/2016/5/11/chartex" xmlns:cx6="http://schemas.microsoft.com/office/drawing/2016/5/12/chartex" xmlns:cx7="http://schemas.microsoft.com/office/drawing/2016/5/13/chartex" xmlns:cx8="http://schemas.microsoft.com/office/drawing/2016/5/14/chartex" xmlns:mc="http://schemas.openxmlformats.org/markup-compatibility/2006" xmlns:aink="http://schemas.microsoft.com/office/drawing/2016/ink" xmlns:am3d="http://schemas.microsoft.com/office/drawing/2017/model3d" xmlns:o="urn:schemas-microsoft-com:office:office" xmlns:r="http://schemas.openxmlformats.org/officeDocument/2006/relationships" xmlns:m="http://schemas.openxmlformats.org/officeDocument/2006/math" xmlns:v="urn:schemas-microsoft-com:vml" xmlns:wp14="http://schemas.microsoft.com/office/word/2010/wordprocessingDrawing" xmlns:wp="http://schemas.openxmlformats.org/drawingml/2006/wordprocessingDrawing" xmlns:w10="urn:schemas-microsoft-com:office:word" xmlns:w="http://schemas.openxmlformats.org/wordprocessingml/2006/main" xmlns:w14="http://schemas.microsoft.com/office/word/2010/wordml" xmlns:w15="http://schemas.microsoft.com/office/word/2012/wordml" xmlns:w16cex="http://schemas.microsoft.com/office/word/2018/wordml/cex" xmlns:w16cid="http://schemas.microsoft.com/office/word/2016/wordml/cid" xmlns:w16="http://schemas.microsoft.com/office/word/2018/wordml" xmlns:w16se="http://schemas.microsoft.com/office/word/2015/wordml/symex" xmlns:wpg="http://schemas.microsoft.com/office/word/2010/wordprocessingGroup" xmlns:wpi="http://schemas.microsoft.com/office/word/2010/wordprocessingInk" xmlns:wne="http://schemas.microsoft.com/office/word/2006/wordml" xmlns:wps="http://schemas.microsoft.com/office/word/2010/wordprocessingShape" mc:Ignorable="w14 w15 w16se w16cid w16 w16cex wp14">
+<w:numbering xmlns:wpc="http://schemas.microsoft.com/office/word/2010/wordprocessingCanvas" xmlns:cx="http://schemas.microsoft.com/office/drawing/2014/chartex" xmlns:cx1="http://schemas.microsoft.com/office/drawing/2015/9/8/chartex" xmlns:cx2="http://schemas.microsoft.com/office/drawing/2015/10/21/chartex" xmlns:cx3="http://schemas.microsoft.com/office/drawing/2016/5/9/chartex" xmlns:cx4="http://schemas.microsoft.com/office/drawing/2016/5/10/chartex" xmlns:cx5="http://schemas.microsoft.com/office/drawing/2016/5/11/chartex" xmlns:cx6="http://schemas.microsoft.com/office/drawing/2016/5/12/chartex" xmlns:cx7="http://schemas.microsoft.com/office/drawing/2016/5/13/chartex" xmlns:cx8="http://schemas.microsoft.com/office/drawing/2016/5/14/chartex" xmlns:mc="http://schemas.openxmlformats.org/markup-compatibility/2006" xmlns:aink="http://schemas.microsoft.com/office/drawing/2016/ink" xmlns:am3d="http://schemas.microsoft.com/office/drawing/2017/model3d" xmlns:o="urn:schemas-microsoft-com:office:office" xmlns:r="http://schemas.openxmlformats.org/officeDocument/2006/relationships" xmlns:m="http://schemas.openxmlformats.org/officeDocument/2006/math" xmlns:v="urn:schemas-microsoft-com:vml" xmlns:wp14="http://schemas.microsoft.com/office/word/2010/wordprocessingDrawing" xmlns:wp="http://schemas.openxmlformats.org/drawingml/2006/wordprocessingDrawing" xmlns:w10="urn:schemas-microsoft-com:office:word" xmlns:w="http://schemas.openxmlformats.org/wordprocessingml/2006/main" xmlns:w14="http://schemas.microsoft.com/office/word/2010/wordml" xmlns:w15="http://schemas.microsoft.com/office/word/2012/wordml" xmlns:w16cex="http://schemas.microsoft.com/office/word/2018/wordml/cex" xmlns:w16cid="http://schemas.microsoft.com/office/word/2016/wordml/cid" xmlns:w16="http://schemas.microsoft.com/office/word/2018/wordml" xmlns:w16sdtdh="http://schemas.microsoft.com/office/word/2020/wordml/sdtdatahash" xmlns:w16se="http://schemas.microsoft.com/office/word/2015/wordml/symex" xmlns:wpg="http://schemas.microsoft.com/office/word/2010/wordprocessingGroup" xmlns:wpi="http://schemas.microsoft.com/office/word/2010/wordprocessingInk" xmlns:wne="http://schemas.microsoft.com/office/word/2006/wordml" xmlns:wps="http://schemas.microsoft.com/office/word/2010/wordprocessingShape" mc:Ignorable="w14 w15 w16se w16cid w16 w16cex w16sdtdh wp14">
   <w:abstractNum w:abstractNumId="0" w15:restartNumberingAfterBreak="0">
     <w:nsid w:val="2EE953FB"/>
     <w:multiLevelType w:val="hybridMultilevel"/>
@@ -2587,7 +2717,7 @@
 </file>
 
 <file path=word/styles.xml><?xml version="1.0" encoding="utf-8"?>
-<w:styles xmlns:mc="http://schemas.openxmlformats.org/markup-compatibility/2006" xmlns:r="http://schemas.openxmlformats.org/officeDocument/2006/relationships" xmlns:w="http://schemas.openxmlformats.org/wordprocessingml/2006/main" xmlns:w14="http://schemas.microsoft.com/office/word/2010/wordml" xmlns:w15="http://schemas.microsoft.com/office/word/2012/wordml" xmlns:w16cex="http://schemas.microsoft.com/office/word/2018/wordml/cex" xmlns:w16cid="http://schemas.microsoft.com/office/word/2016/wordml/cid" xmlns:w16="http://schemas.microsoft.com/office/word/2018/wordml" xmlns:w16se="http://schemas.microsoft.com/office/word/2015/wordml/symex" mc:Ignorable="w14 w15 w16se w16cid w16 w16cex">
+<w:styles xmlns:mc="http://schemas.openxmlformats.org/markup-compatibility/2006" xmlns:r="http://schemas.openxmlformats.org/officeDocument/2006/relationships" xmlns:w="http://schemas.openxmlformats.org/wordprocessingml/2006/main" xmlns:w14="http://schemas.microsoft.com/office/word/2010/wordml" xmlns:w15="http://schemas.microsoft.com/office/word/2012/wordml" xmlns:w16cex="http://schemas.microsoft.com/office/word/2018/wordml/cex" xmlns:w16cid="http://schemas.microsoft.com/office/word/2016/wordml/cid" xmlns:w16="http://schemas.microsoft.com/office/word/2018/wordml" xmlns:w16sdtdh="http://schemas.microsoft.com/office/word/2020/wordml/sdtdatahash" xmlns:w16se="http://schemas.microsoft.com/office/word/2015/wordml/symex" mc:Ignorable="w14 w15 w16se w16cid w16 w16cex w16sdtdh">
   <w:docDefaults>
     <w:rPrDefault>
       <w:rPr>

</xml_diff>